<commit_message>
Agregando documentación de primera entrega
</commit_message>
<xml_diff>
--- a/Diagrama de Gantt.docx
+++ b/Diagrama de Gantt.docx
@@ -12,18 +12,18 @@
           <w:lang w:eastAsia="es-MX"/>
         </w:rPr>
         <w:drawing>
-          <wp:anchor distT="0" distB="0" distL="114300" distR="114300" simplePos="0" relativeHeight="251658240" behindDoc="0" locked="0" layoutInCell="1" allowOverlap="1" wp14:anchorId="6A55785F" wp14:editId="6BF7B65E">
+          <wp:anchor distT="0" distB="0" distL="114300" distR="114300" simplePos="0" relativeHeight="251659264" behindDoc="0" locked="0" layoutInCell="1" allowOverlap="1" wp14:anchorId="6E65CBB5" wp14:editId="5244DAD6">
             <wp:simplePos x="0" y="0"/>
             <wp:positionH relativeFrom="column">
-              <wp:posOffset>984664</wp:posOffset>
+              <wp:posOffset>-923649</wp:posOffset>
             </wp:positionH>
             <wp:positionV relativeFrom="paragraph">
-              <wp:posOffset>4432768</wp:posOffset>
+              <wp:posOffset>-99475</wp:posOffset>
             </wp:positionV>
-            <wp:extent cx="7378811" cy="818985"/>
-            <wp:effectExtent l="0" t="0" r="0" b="635"/>
+            <wp:extent cx="10098157" cy="5396737"/>
+            <wp:effectExtent l="0" t="0" r="0" b="0"/>
             <wp:wrapNone/>
-            <wp:docPr id="3" name="Imagen 3"/>
+            <wp:docPr id="1" name="Imagen 1"/>
             <wp:cNvGraphicFramePr>
               <a:graphicFrameLocks xmlns:a="http://schemas.openxmlformats.org/drawingml/2006/main" noChangeAspect="1"/>
             </wp:cNvGraphicFramePr>
@@ -42,13 +42,13 @@
                         </a:ext>
                       </a:extLst>
                     </a:blip>
-                    <a:srcRect l="11372" t="64987" r="4771" b="22384"/>
+                    <a:srcRect t="6549" r="4722" b="20741"/>
                     <a:stretch/>
                   </pic:blipFill>
                   <pic:spPr bwMode="auto">
                     <a:xfrm>
                       <a:off x="0" y="0"/>
-                      <a:ext cx="7380000" cy="819117"/>
+                      <a:ext cx="10097654" cy="5396468"/>
                     </a:xfrm>
                     <a:prstGeom prst="rect">
                       <a:avLst/>
@@ -74,16 +74,32 @@
           </wp:anchor>
         </w:drawing>
       </w:r>
+    </w:p>
+    <w:p>
+      <w:pPr>
+        <w:pStyle w:val="Sinespaciado"/>
+        <w:jc w:val="right"/>
+      </w:pPr>
+      <w:bookmarkStart w:id="0" w:name="_GoBack"/>
+      <w:bookmarkEnd w:id="0"/>
       <w:r>
         <w:rPr>
           <w:noProof/>
           <w:lang w:eastAsia="es-MX"/>
         </w:rPr>
         <w:drawing>
-          <wp:inline distT="0" distB="0" distL="0" distR="0" wp14:anchorId="23D12A09" wp14:editId="2A4669CC">
-            <wp:extent cx="8301162" cy="4436827"/>
-            <wp:effectExtent l="0" t="0" r="5080" b="1905"/>
-            <wp:docPr id="1" name="Imagen 1"/>
+          <wp:anchor distT="0" distB="0" distL="114300" distR="114300" simplePos="0" relativeHeight="251658240" behindDoc="0" locked="0" layoutInCell="1" allowOverlap="1" wp14:anchorId="21C63627" wp14:editId="4C1839FA">
+            <wp:simplePos x="0" y="0"/>
+            <wp:positionH relativeFrom="column">
+              <wp:posOffset>284811</wp:posOffset>
+            </wp:positionH>
+            <wp:positionV relativeFrom="paragraph">
+              <wp:posOffset>5128895</wp:posOffset>
+            </wp:positionV>
+            <wp:extent cx="8888186" cy="1144987"/>
+            <wp:effectExtent l="0" t="0" r="8255" b="0"/>
+            <wp:wrapNone/>
+            <wp:docPr id="3" name="Imagen 3"/>
             <wp:cNvGraphicFramePr>
               <a:graphicFrameLocks xmlns:a="http://schemas.openxmlformats.org/drawingml/2006/main" noChangeAspect="1"/>
             </wp:cNvGraphicFramePr>
@@ -95,14 +111,20 @@
                     <pic:cNvPicPr/>
                   </pic:nvPicPr>
                   <pic:blipFill rotWithShape="1">
-                    <a:blip r:embed="rId9"/>
-                    <a:srcRect t="6549" r="4722" b="20741"/>
+                    <a:blip r:embed="rId9">
+                      <a:extLst>
+                        <a:ext uri="{28A0092B-C50C-407E-A947-70E740481C1C}">
+                          <a14:useLocalDpi xmlns:a14="http://schemas.microsoft.com/office/drawing/2010/main" val="0"/>
+                        </a:ext>
+                      </a:extLst>
+                    </a:blip>
+                    <a:srcRect l="11372" t="64987" r="4771" b="22384"/>
                     <a:stretch/>
                   </pic:blipFill>
                   <pic:spPr bwMode="auto">
                     <a:xfrm>
                       <a:off x="0" y="0"/>
-                      <a:ext cx="8304726" cy="4438732"/>
+                      <a:ext cx="8888186" cy="1144987"/>
                     </a:xfrm>
                     <a:prstGeom prst="rect">
                       <a:avLst/>
@@ -119,17 +141,15 @@
                 </pic:pic>
               </a:graphicData>
             </a:graphic>
-          </wp:inline>
+            <wp14:sizeRelH relativeFrom="page">
+              <wp14:pctWidth>0</wp14:pctWidth>
+            </wp14:sizeRelH>
+            <wp14:sizeRelV relativeFrom="page">
+              <wp14:pctHeight>0</wp14:pctHeight>
+            </wp14:sizeRelV>
+          </wp:anchor>
         </w:drawing>
       </w:r>
-    </w:p>
-    <w:p>
-      <w:pPr>
-        <w:pStyle w:val="Sinespaciado"/>
-        <w:jc w:val="right"/>
-      </w:pPr>
-      <w:bookmarkStart w:id="0" w:name="_GoBack"/>
-      <w:bookmarkEnd w:id="0"/>
     </w:p>
     <w:sectPr>
       <w:headerReference w:type="default" r:id="rId10"/>

</xml_diff>